<commit_message>
Updates 1502 - Pipedrive and screenshots
</commit_message>
<xml_diff>
--- a/Background Data/KPI PROCESS IMPROVEMENT Interim report.docx
+++ b/Background Data/KPI PROCESS IMPROVEMENT Interim report.docx
@@ -277,7 +277,7 @@
               </mc:Choice>
               <mc:Fallback>
                 <w:pict>
-                  <v:group w14:anchorId="1D821A96" id="Group 149" o:spid="_x0000_s1026" style="position:absolute;margin-left:0;margin-top:0;width:8in;height:95.7pt;z-index:251659776;mso-width-percent:941;mso-height-percent:121;mso-top-percent:23;mso-position-horizontal:center;mso-position-horizontal-relative:page;mso-position-vertical-relative:page;mso-width-percent:941;mso-height-percent:121;mso-top-percent:23" coordorigin="" coordsize="73152,12161" o:gfxdata="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">
+                  <v:group w14:anchorId="3E47CC90" id="Group 149" o:spid="_x0000_s1026" style="position:absolute;margin-left:0;margin-top:0;width:8in;height:95.7pt;z-index:251658242;mso-width-percent:941;mso-height-percent:121;mso-top-percent:23;mso-position-horizontal:center;mso-position-horizontal-relative:page;mso-position-vertical-relative:page;mso-width-percent:941;mso-height-percent:121;mso-top-percent:23" coordorigin="" coordsize="73152,12161" o:gfxdata="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">
                     <v:shape id="Rectangle 51" o:spid="_x0000_s1027" style="position:absolute;width:73152;height:11303;visibility:visible;mso-wrap-style:square;v-text-anchor:middle" coordsize="7312660,1129665" o:gfxdata="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" path="m,l7312660,r,1129665l3619500,733425,,1091565,,xe" fillcolor="#4472c4 [3204]" stroked="f" strokeweight="1pt">
                       <v:stroke joinstyle="miter"/>
                       <v:path arrowok="t" o:connecttype="custom" o:connectlocs="0,0;7315200,0;7315200,1130373;3620757,733885;0,1092249;0,0" o:connectangles="0,0,0,0,0,0"/>
@@ -695,6 +695,7 @@
                               <w:dataBinding w:prefixMappings="xmlns:ns0='http://purl.org/dc/elements/1.1/' xmlns:ns1='http://schemas.openxmlformats.org/package/2006/metadata/core-properties' " w:xpath="/ns1:coreProperties[1]/ns0:title[1]" w:storeItemID="{6C3C8BC8-F283-45AE-878A-BAB7291924A1}"/>
                               <w:text w:multiLine="1"/>
                             </w:sdtPr>
+                            <w:sdtEndPr/>
                             <w:sdtContent>
                               <w:r>
                                 <w:rPr>
@@ -721,6 +722,7 @@
                             <w:dataBinding w:prefixMappings="xmlns:ns0='http://purl.org/dc/elements/1.1/' xmlns:ns1='http://schemas.openxmlformats.org/package/2006/metadata/core-properties' " w:xpath="/ns1:coreProperties[1]/ns0:subject[1]" w:storeItemID="{6C3C8BC8-F283-45AE-878A-BAB7291924A1}"/>
                             <w:text/>
                           </w:sdtPr>
+                          <w:sdtEndPr/>
                           <w:sdtContent>
                             <w:p>
                               <w:pPr>
@@ -3700,42 +3702,62 @@
           <w:rFonts w:cstheme="minorHAnsi"/>
           <w:color w:val="000000" w:themeColor="text1"/>
         </w:rPr>
-        <w:t>The company is an engineering solutions provider operating in Ireland, the UK and Scandinavia. It provides a wide range of services from the Design &amp; Build of Sub-stations to construction of Airside Aviation Infrastructure to Turn-key Wind &amp; Solar Energy Solutions</w:t>
+        <w:t>C</w:t>
       </w:r>
       <w:r>
         <w:rPr>
           <w:rFonts w:cstheme="minorHAnsi"/>
           <w:color w:val="000000" w:themeColor="text1"/>
         </w:rPr>
+        <w:t>ompany</w:t>
+      </w:r>
+      <w:r>
+        <w:rPr>
+          <w:rFonts w:cstheme="minorHAnsi"/>
+          <w:color w:val="000000" w:themeColor="text1"/>
+        </w:rPr>
+        <w:t xml:space="preserve"> A</w:t>
+      </w:r>
+      <w:r>
+        <w:rPr>
+          <w:rFonts w:cstheme="minorHAnsi"/>
+          <w:color w:val="000000" w:themeColor="text1"/>
+        </w:rPr>
+        <w:t xml:space="preserve"> is an engineering solutions provider operating in Ireland, the UK and Scandinavia. It provides a wide range of services from the Design &amp; Build of Sub-stations to construction of Airside Aviation Infrastructure to Turn-key Wind &amp; Solar Energy Solutions</w:t>
+      </w:r>
+      <w:r>
+        <w:rPr>
+          <w:rFonts w:cstheme="minorHAnsi"/>
+          <w:color w:val="000000" w:themeColor="text1"/>
+        </w:rPr>
+        <w:t>.</w:t>
+      </w:r>
+      <w:r>
+        <w:rPr>
+          <w:rFonts w:cstheme="minorHAnsi"/>
+          <w:color w:val="000000" w:themeColor="text1"/>
+        </w:rPr>
         <w:t xml:space="preserve"> </w:t>
       </w:r>
       <w:r>
         <w:rPr>
           <w:rFonts w:cstheme="minorHAnsi"/>
           <w:color w:val="000000" w:themeColor="text1"/>
-          <w:shd w:val="clear" w:color="auto" w:fill="FFFFFF"/>
-        </w:rPr>
-        <w:t>(Mainline Group, n.d.)</w:t>
+        </w:rPr>
+        <w:t xml:space="preserve">The company has a turnover of approx. 30million euro and employees approx. </w:t>
       </w:r>
       <w:r>
         <w:rPr>
           <w:rFonts w:cstheme="minorHAnsi"/>
           <w:color w:val="000000" w:themeColor="text1"/>
         </w:rPr>
-        <w:t xml:space="preserve">. The company has a turnover of approx. 30million euro and employees approx. </w:t>
+        <w:t>one hundred</w:t>
       </w:r>
       <w:r>
         <w:rPr>
           <w:rFonts w:cstheme="minorHAnsi"/>
           <w:color w:val="000000" w:themeColor="text1"/>
         </w:rPr>
-        <w:t>one hundred</w:t>
-      </w:r>
-      <w:r>
-        <w:rPr>
-          <w:rFonts w:cstheme="minorHAnsi"/>
-          <w:color w:val="000000" w:themeColor="text1"/>
-        </w:rPr>
         <w:t xml:space="preserve"> staff. </w:t>
       </w:r>
     </w:p>
@@ -3755,7 +3777,10 @@
         <w:jc w:val="both"/>
       </w:pPr>
       <w:r>
-        <w:t>Mainline Group has several systems that hold business information</w:t>
+        <w:t>Company A</w:t>
+      </w:r>
+      <w:r>
+        <w:t xml:space="preserve"> has several systems that hold business information</w:t>
       </w:r>
       <w:r>
         <w:t xml:space="preserve">. </w:t>
@@ -3801,7 +3826,7 @@
           <v:shape id="_x0000_i1025" type="#_x0000_t75" style="width:410.25pt;height:266.25pt" o:ole="">
             <v:imagedata r:id="rId10" o:title=""/>
           </v:shape>
-          <o:OLEObject Type="Embed" ProgID="Visio.Drawing.15" ShapeID="_x0000_i1025" DrawAspect="Content" ObjectID="_1737613565" r:id="rId11"/>
+          <o:OLEObject Type="Embed" ProgID="Visio.Drawing.15" ShapeID="_x0000_i1025" DrawAspect="Content" ObjectID="_1737967946" r:id="rId11"/>
         </w:object>
       </w:r>
     </w:p>
@@ -4376,7 +4401,13 @@
         <w:t>(Floor et al., n.d.)</w:t>
       </w:r>
       <w:r>
-        <w:t>. It is used in Mainline to replace paperwork on site. Users are equipped with a mobile device (phone and tablet), where the app has been installed. The users log in and use the application for snagging tasks, forms &amp; permits, project delivery and handover. When the mobile device is synced – data is pushed to the cloud hosted database.</w:t>
+        <w:t xml:space="preserve">. It is used in </w:t>
+      </w:r>
+      <w:r>
+        <w:t>Company A</w:t>
+      </w:r>
+      <w:r>
+        <w:t xml:space="preserve"> to replace paperwork on site. Users are equipped with a mobile device (phone and tablet), where the app has been installed. The users log in and use the application for snagging tasks, forms &amp; permits, project delivery and handover. When the mobile device is synced – data is pushed to the cloud hosted database.</w:t>
       </w:r>
     </w:p>
     <w:p>
@@ -4543,7 +4574,13 @@
         <w:t>.</w:t>
       </w:r>
       <w:r>
-        <w:t xml:space="preserve"> Mainline uses the online application to track timesheets for salaried staff.</w:t>
+        <w:t xml:space="preserve"> </w:t>
+      </w:r>
+      <w:r>
+        <w:t>Company A</w:t>
+      </w:r>
+      <w:r>
+        <w:t xml:space="preserve"> uses the online application to track timesheets for salaried staff.</w:t>
       </w:r>
     </w:p>
     <w:p>
@@ -4888,7 +4925,10 @@
         <w:t xml:space="preserve">The CFO of </w:t>
       </w:r>
       <w:r>
-        <w:t>Mainline Group is therefore looking for a solution t</w:t>
+        <w:t>Company A</w:t>
+      </w:r>
+      <w:r>
+        <w:t xml:space="preserve"> is therefore looking for a solution t</w:t>
       </w:r>
       <w:r>
         <w:t xml:space="preserve">hat can </w:t>
@@ -5905,7 +5945,27 @@
         <w:rPr>
           <w:color w:val="000000" w:themeColor="text1"/>
         </w:rPr>
-        <w:t xml:space="preserve">s will then run automated on a server hosted in the Mainline Azure environment, pull data from the </w:t>
+        <w:t xml:space="preserve">s will then run automated on a server hosted in the </w:t>
+      </w:r>
+      <w:r>
+        <w:rPr>
+          <w:color w:val="000000" w:themeColor="text1"/>
+        </w:rPr>
+        <w:t xml:space="preserve">Company </w:t>
+      </w:r>
+      <w:proofErr w:type="gramStart"/>
+      <w:r>
+        <w:rPr>
+          <w:color w:val="000000" w:themeColor="text1"/>
+        </w:rPr>
+        <w:t>A</w:t>
+      </w:r>
+      <w:proofErr w:type="gramEnd"/>
+      <w:r>
+        <w:rPr>
+          <w:color w:val="000000" w:themeColor="text1"/>
+        </w:rPr>
+        <w:t xml:space="preserve"> Azure environment, pull data from the </w:t>
       </w:r>
       <w:r>
         <w:rPr>
@@ -5978,7 +6038,7 @@
           <v:shape id="_x0000_i1026" type="#_x0000_t75" style="width:453.75pt;height:64.5pt" o:ole="">
             <v:imagedata r:id="rId15" o:title=""/>
           </v:shape>
-          <o:OLEObject Type="Embed" ProgID="Visio.Drawing.15" ShapeID="_x0000_i1026" DrawAspect="Content" ObjectID="_1737613566" r:id="rId16"/>
+          <o:OLEObject Type="Embed" ProgID="Visio.Drawing.15" ShapeID="_x0000_i1026" DrawAspect="Content" ObjectID="_1737967947" r:id="rId16"/>
         </w:object>
       </w:r>
     </w:p>
@@ -6109,7 +6169,7 @@
           <v:shape id="_x0000_i1027" type="#_x0000_t75" style="width:324pt;height:252pt" o:ole="">
             <v:imagedata r:id="rId17" o:title=""/>
           </v:shape>
-          <o:OLEObject Type="Embed" ProgID="Visio.Drawing.15" ShapeID="_x0000_i1027" DrawAspect="Content" ObjectID="_1737613567" r:id="rId18"/>
+          <o:OLEObject Type="Embed" ProgID="Visio.Drawing.15" ShapeID="_x0000_i1027" DrawAspect="Content" ObjectID="_1737967948" r:id="rId18"/>
         </w:object>
       </w:r>
     </w:p>
@@ -7531,9 +7591,9 @@
           <w:noProof/>
         </w:rPr>
         <w:drawing>
-          <wp:inline distT="0" distB="0" distL="0" distR="0" wp14:anchorId="78DA2810" wp14:editId="1F877DCD">
-            <wp:extent cx="5731510" cy="1218565"/>
-            <wp:effectExtent l="0" t="0" r="2540" b="635"/>
+          <wp:inline distT="0" distB="0" distL="0" distR="0" wp14:anchorId="78DA2810" wp14:editId="4C4D3A30">
+            <wp:extent cx="5731510" cy="1057275"/>
+            <wp:effectExtent l="0" t="0" r="2540" b="9525"/>
             <wp:docPr id="23" name="Picture 23" descr="Graphical user interface, application&#10;&#10;Description automatically generated"/>
             <wp:cNvGraphicFramePr>
               <a:graphicFrameLocks xmlns:a="http://schemas.openxmlformats.org/drawingml/2006/main" noChangeAspect="1"/>
@@ -7545,20 +7605,27 @@
                     <pic:cNvPr id="23" name="Picture 23" descr="Graphical user interface, application&#10;&#10;Description automatically generated"/>
                     <pic:cNvPicPr/>
                   </pic:nvPicPr>
-                  <pic:blipFill>
+                  <pic:blipFill rotWithShape="1">
                     <a:blip r:embed="rId19"/>
-                    <a:stretch>
-                      <a:fillRect/>
-                    </a:stretch>
+                    <a:srcRect b="13236"/>
+                    <a:stretch/>
                   </pic:blipFill>
-                  <pic:spPr>
+                  <pic:spPr bwMode="auto">
                     <a:xfrm>
                       <a:off x="0" y="0"/>
-                      <a:ext cx="5731510" cy="1218565"/>
+                      <a:ext cx="5731510" cy="1057275"/>
                     </a:xfrm>
                     <a:prstGeom prst="rect">
                       <a:avLst/>
                     </a:prstGeom>
+                    <a:ln>
+                      <a:noFill/>
+                    </a:ln>
+                    <a:extLst>
+                      <a:ext uri="{53640926-AAD7-44D8-BBD7-CCE9431645EC}">
+                        <a14:shadowObscured xmlns:a14="http://schemas.microsoft.com/office/drawing/2010/main"/>
+                      </a:ext>
+                    </a:extLst>
                   </pic:spPr>
                 </pic:pic>
               </a:graphicData>
@@ -9679,10 +9746,10 @@
         <w:t xml:space="preserve"> </w:t>
       </w:r>
       <w:r>
-        <w:t>M</w:t>
-      </w:r>
-      <w:r>
-        <w:t xml:space="preserve">ainline has over the years used Spanish Point for various </w:t>
+        <w:t>Company A</w:t>
+      </w:r>
+      <w:r>
+        <w:t xml:space="preserve"> has over the years used Spanish Point for various </w:t>
       </w:r>
       <w:r>
         <w:t>software solutions.</w:t>
@@ -10263,9 +10330,9 @@
           <w:noProof/>
         </w:rPr>
         <w:drawing>
-          <wp:inline distT="0" distB="0" distL="0" distR="0" wp14:anchorId="6BBA1960" wp14:editId="68ED207E">
-            <wp:extent cx="5507677" cy="2504876"/>
-            <wp:effectExtent l="38100" t="38100" r="93345" b="86360"/>
+          <wp:inline distT="0" distB="0" distL="0" distR="0" wp14:anchorId="6BBA1960" wp14:editId="6D9E25A1">
+            <wp:extent cx="4619625" cy="2504440"/>
+            <wp:effectExtent l="38100" t="38100" r="104775" b="86360"/>
             <wp:docPr id="17" name="Picture 17" descr="Graphical user interface, application, table&#10;&#10;Description automatically generated"/>
             <wp:cNvGraphicFramePr>
               <a:graphicFrameLocks xmlns:a="http://schemas.openxmlformats.org/drawingml/2006/main" noChangeAspect="1"/>
@@ -10277,20 +10344,22 @@
                     <pic:cNvPr id="17" name="Picture 17" descr="Graphical user interface, application, table&#10;&#10;Description automatically generated"/>
                     <pic:cNvPicPr/>
                   </pic:nvPicPr>
-                  <pic:blipFill>
+                  <pic:blipFill rotWithShape="1">
                     <a:blip r:embed="rId28"/>
-                    <a:stretch>
-                      <a:fillRect/>
-                    </a:stretch>
+                    <a:srcRect r="16119"/>
+                    <a:stretch/>
                   </pic:blipFill>
-                  <pic:spPr>
+                  <pic:spPr bwMode="auto">
                     <a:xfrm>
                       <a:off x="0" y="0"/>
-                      <a:ext cx="5511952" cy="2506820"/>
+                      <a:ext cx="4624015" cy="2506820"/>
                     </a:xfrm>
                     <a:prstGeom prst="rect">
                       <a:avLst/>
                     </a:prstGeom>
+                    <a:ln>
+                      <a:noFill/>
+                    </a:ln>
                     <a:effectLst>
                       <a:outerShdw blurRad="50800" dist="38100" dir="2700000" algn="tl" rotWithShape="0">
                         <a:prstClr val="black">
@@ -10298,6 +10367,11 @@
                         </a:prstClr>
                       </a:outerShdw>
                     </a:effectLst>
+                    <a:extLst>
+                      <a:ext uri="{53640926-AAD7-44D8-BBD7-CCE9431645EC}">
+                        <a14:shadowObscured xmlns:a14="http://schemas.microsoft.com/office/drawing/2010/main"/>
+                      </a:ext>
+                    </a:extLst>
                   </pic:spPr>
                 </pic:pic>
               </a:graphicData>
@@ -10436,10 +10510,10 @@
           <w:noProof/>
         </w:rPr>
         <w:drawing>
-          <wp:inline distT="0" distB="0" distL="0" distR="0" wp14:anchorId="4F855648" wp14:editId="494BE943">
-            <wp:extent cx="5731510" cy="1240155"/>
-            <wp:effectExtent l="0" t="0" r="2540" b="0"/>
-            <wp:docPr id="12" name="Picture 12" descr="Graphical user interface, text, application&#10;&#10;Description automatically generated"/>
+          <wp:inline distT="0" distB="0" distL="0" distR="0" wp14:anchorId="4F855648" wp14:editId="48A320A3">
+            <wp:extent cx="5730372" cy="1240155"/>
+            <wp:effectExtent l="0" t="0" r="3810" b="0"/>
+            <wp:docPr id="12" name="Picture 12"/>
             <wp:cNvGraphicFramePr>
               <a:graphicFrameLocks xmlns:a="http://schemas.openxmlformats.org/drawingml/2006/main" noChangeAspect="1"/>
             </wp:cNvGraphicFramePr>
@@ -10447,7 +10521,7 @@
               <a:graphicData uri="http://schemas.openxmlformats.org/drawingml/2006/picture">
                 <pic:pic xmlns:pic="http://schemas.openxmlformats.org/drawingml/2006/picture">
                   <pic:nvPicPr>
-                    <pic:cNvPr id="12" name="Picture 12" descr="Graphical user interface, text, application&#10;&#10;Description automatically generated"/>
+                    <pic:cNvPr id="12" name="Picture 12"/>
                     <pic:cNvPicPr/>
                   </pic:nvPicPr>
                   <pic:blipFill>
@@ -10465,7 +10539,7 @@
                   <pic:spPr>
                     <a:xfrm>
                       <a:off x="0" y="0"/>
-                      <a:ext cx="5731510" cy="1240155"/>
+                      <a:ext cx="5730372" cy="1240155"/>
                     </a:xfrm>
                     <a:prstGeom prst="rect">
                       <a:avLst/>
@@ -12058,6 +12132,21 @@
       </w:r>
     </w:p>
     <w:p>
+      <w:r>
+        <w:t>Pipedrive</w:t>
+      </w:r>
+    </w:p>
+    <w:p>
+      <w:hyperlink r:id="rId40" w:history="1">
+        <w:r>
+          <w:rPr>
+            <w:rStyle w:val="Hyperlink"/>
+          </w:rPr>
+          <w:t>Embed a report web part in SharePoint Online - Power BI | Microsoft Learn</w:t>
+        </w:r>
+      </w:hyperlink>
+    </w:p>
+    <w:p>
       <w:pPr>
         <w:pStyle w:val="Heading1"/>
       </w:pPr>
@@ -12143,7 +12232,7 @@
                     </pic:cNvPicPr>
                   </pic:nvPicPr>
                   <pic:blipFill>
-                    <a:blip r:embed="rId40" cstate="print">
+                    <a:blip r:embed="rId41" cstate="print">
                       <a:extLst>
                         <a:ext uri="{28A0092B-C50C-407E-A947-70E740481C1C}">
                           <a14:useLocalDpi xmlns:a14="http://schemas.microsoft.com/office/drawing/2010/main" val="0"/>
@@ -12193,7 +12282,7 @@
                     <pic:cNvPicPr/>
                   </pic:nvPicPr>
                   <pic:blipFill>
-                    <a:blip r:embed="rId41"/>
+                    <a:blip r:embed="rId42"/>
                     <a:stretch>
                       <a:fillRect/>
                     </a:stretch>
@@ -12239,7 +12328,7 @@
                     </pic:cNvPicPr>
                   </pic:nvPicPr>
                   <pic:blipFill>
-                    <a:blip r:embed="rId42" cstate="print">
+                    <a:blip r:embed="rId43" cstate="print">
                       <a:extLst>
                         <a:ext uri="{28A0092B-C50C-407E-A947-70E740481C1C}">
                           <a14:useLocalDpi xmlns:a14="http://schemas.microsoft.com/office/drawing/2010/main" val="0"/>
@@ -12363,7 +12452,11 @@
       </w:r>
       <w:bookmarkEnd w:id="39"/>
     </w:p>
-    <w:p/>
+    <w:p>
+      <w:r>
+        <w:t xml:space="preserve">Context </w:t>
+      </w:r>
+    </w:p>
     <w:p>
       <w:r>
         <w:t>Typical request</w:t>
@@ -12469,7 +12562,7 @@
                     </pic:cNvPicPr>
                   </pic:nvPicPr>
                   <pic:blipFill>
-                    <a:blip r:embed="rId43" r:link="rId44">
+                    <a:blip r:embed="rId44" r:link="rId45">
                       <a:extLst>
                         <a:ext uri="{28A0092B-C50C-407E-A947-70E740481C1C}">
                           <a14:useLocalDpi xmlns:a14="http://schemas.microsoft.com/office/drawing/2010/main" val="0"/>
@@ -12525,7 +12618,7 @@
                     </pic:cNvPicPr>
                   </pic:nvPicPr>
                   <pic:blipFill>
-                    <a:blip r:embed="rId45" r:link="rId46">
+                    <a:blip r:embed="rId46" r:link="rId47">
                       <a:extLst>
                         <a:ext uri="{28A0092B-C50C-407E-A947-70E740481C1C}">
                           <a14:useLocalDpi xmlns:a14="http://schemas.microsoft.com/office/drawing/2010/main" val="0"/>
@@ -12582,21 +12675,6 @@
     </w:p>
     <w:p>
       <w:r>
-        <w:t>Mainline Group. (n.d.). </w:t>
-      </w:r>
-      <w:r>
-        <w:rPr>
-          <w:i/>
-          <w:iCs/>
-        </w:rPr>
-        <w:t>Mainline Group - Projects that Matter</w:t>
-      </w:r>
-      <w:r>
-        <w:t>. [online] Available at: https://mainline.ie.</w:t>
-      </w:r>
-    </w:p>
-    <w:p>
-      <w:r>
         <w:t>Smartsheet (2019). Smartsheet: Less Talk, More Action. [online] Smartsheet. Available at: https://www.smartsheet.com/.</w:t>
       </w:r>
     </w:p>
@@ -13215,8 +13293,8 @@
       </w:r>
     </w:p>
     <w:sectPr>
-      <w:headerReference w:type="default" r:id="rId47"/>
-      <w:footerReference w:type="default" r:id="rId48"/>
+      <w:headerReference w:type="default" r:id="rId48"/>
+      <w:footerReference w:type="default" r:id="rId49"/>
       <w:pgSz w:w="11906" w:h="16838"/>
       <w:pgMar w:top="1440" w:right="1440" w:bottom="1440" w:left="1440" w:header="708" w:footer="708" w:gutter="0"/>
       <w:pgNumType w:start="0"/>

</xml_diff>